<commit_message>
memo updated, introduction added some words
</commit_message>
<xml_diff>
--- a/Memo_of_meeting.docx
+++ b/Memo_of_meeting.docx
@@ -605,7 +605,7 @@
         </w:numPr>
       </w:pPr>
       <w:r>
-        <w:t xml:space="preserve">One possiblity of next analysis objective could be: carb-fibre ratio and various variation of this ratio. Usually I (Dr. Suzana) would calculate how much fibre is provided for every 10g of carbohydrate for each food product. For example, a product providing 30g of carb and 15g of fibre would have a carb-fibre ratio of 10:5. It may be the case that the same rules applies to eating occasions/meals. In the past I (Dr. Suzana) usually used to calculate the ratio and then use the actual proportion within the analysis, so a fibre-carb ratio of 2-10 would expressed as 0.2, and 1-10 would be 0.1. I wonder if given that the carb value remain always constant at 10g whether we could simply use the value for the fibre 2, 1…etc</w:t>
+        <w:t xml:space="preserve">One possibility of next analysis objective could be: carb-fibre ratio and various variation of this ratio. Usually I (Dr. Suzana) would calculate how much fibre is provided for every 10g of carbohydrate for each food product. For example, a product providing 30g of carb and 15g of fibre would have a carb-fibre ratio of 10:5. It may be the case that the same rules applies to eating occasions/meals. In the past I (Dr. Suzana) usually used to calculate the ratio and then use the actual proportion within the analysis, so a fibre-carb ratio of 2-10 would expressed as 0.2, and 1-10 would be 0.1. I wonder if given that the carb value remain always constant at 10g whether we could simply use the value for the fibre 2, 1…etc</w:t>
       </w:r>
     </w:p>
     <w:p>
@@ -616,7 +616,28 @@
         </w:numPr>
       </w:pPr>
       <w:r>
-        <w:t xml:space="preserve">How to use our results from mixed LCA analysis to express the variability or regularity of carbohydrate eating within a person?</w:t>
+        <w:t xml:space="preserve">Comment SA: Reviewing the work of Morimoto and Ghodsian, Morimoto calculated a fibre-to-carb ratio by dividing fibre in grams by carbohydrates in grams multiplied by 100%. Taken the example above, this will be 15/30*100 = 50.</w:t>
+      </w:r>
+      <w:r>
+        <w:t xml:space="preserve"> </w:t>
+      </w:r>
+      <w:r>
+        <w:t xml:space="preserve">Ghodsian calculated the carb:fibre ratio by diving carbohyrdrates in grams by fibre in grams. Although these methods are currently used in the literature,</w:t>
+      </w:r>
+      <w:r>
+        <w:t xml:space="preserve"> </w:t>
+      </w:r>
+      <w:r>
+        <w:rPr>
+          <w:b/>
+        </w:rPr>
+        <w:t xml:space="preserve">standardizing everything by 10g of carbohydrates makes the findings easier to interpret in terms of public health.</w:t>
+      </w:r>
+      <w:r>
+        <w:t xml:space="preserve"> </w:t>
+      </w:r>
+      <w:r>
+        <w:t xml:space="preserve">For example, a person can see that a food product with a minimum of 1g of fibre per 10g of crabohydrates is a good quality carbohydrate product, whereas if the fibre value falls below 1 then it means it is of poorer carbohydrate quality.</w:t>
       </w:r>
     </w:p>
     <w:p>
@@ -624,7 +645,29 @@
         <w:pStyle w:val="FirstParagraph"/>
       </w:pPr>
       <w:r>
-        <w:t xml:space="preserve">(The following idea is from Chaochen Wang, not fully discussed yet.)</w:t>
+        <w:t xml:space="preserve">(Morimoto, N., Kasuga, C., Tanaka, A., Kamachi, K., Ai, M., Urayama, K., &amp; Tanaka, A. (2018). Association between dietary fibre:carbohydrate intake ratio and insulin resistance in Japanese adults without type 2 diabetes. British Journal of Nutrition,119(6), 620-628.</w:t>
+      </w:r>
+      <w:r>
+        <w:t xml:space="preserve"> </w:t>
+      </w:r>
+      <w:hyperlink r:id="rId21">
+        <w:r>
+          <w:rPr>
+            <w:rStyle w:val="Hyperlink"/>
+          </w:rPr>
+          <w:t xml:space="preserve">doi:10.1017/S0007114517003725</w:t>
+        </w:r>
+      </w:hyperlink>
+      <w:r>
+        <w:t xml:space="preserve">)</w:t>
+      </w:r>
+    </w:p>
+    <w:p>
+      <w:pPr>
+        <w:pStyle w:val="BodyText"/>
+      </w:pPr>
+      <w:r>
+        <w:t xml:space="preserve">(Ghodsian B1, Madden AM1.Evaluating the ≤10:1 wholegrain criterion in identifying nutrient quality and health implications of UK breads and breakfast cereals. Public Health Nutr. 2018 Apr;21(6):1186-1193. doi: 10.1017/S1368980017003718. Epub 2017 Dec 26.)</w:t>
       </w:r>
     </w:p>
     <w:p>
@@ -636,6 +679,26 @@
         </w:numPr>
       </w:pPr>
       <w:r>
+        <w:t xml:space="preserve">How to use our results from mixed LCA analysis to express the variability or regularity of carbohydrate eating within a person?</w:t>
+      </w:r>
+    </w:p>
+    <w:p>
+      <w:pPr>
+        <w:pStyle w:val="FirstParagraph"/>
+      </w:pPr>
+      <w:r>
+        <w:t xml:space="preserve">(The following idea is from Chaochen Wang, not fully discussed yet.)</w:t>
+      </w:r>
+    </w:p>
+    <w:p>
+      <w:pPr>
+        <w:pStyle w:val="Compact"/>
+        <w:numPr>
+          <w:numId w:val="1010"/>
+          <w:ilvl w:val="0"/>
+        </w:numPr>
+      </w:pPr>
+      <w:r>
         <w:t xml:space="preserve">After we can decide the number of classes in the study sample, maybe we can create a variable according to their change of classes during the survey.</w:t>
       </w:r>
     </w:p>
@@ -643,60 +706,12 @@
       <w:pPr>
         <w:pStyle w:val="Compact"/>
         <w:numPr>
-          <w:numId w:val="1010"/>
+          <w:numId w:val="1011"/>
           <w:ilvl w:val="1"/>
         </w:numPr>
       </w:pPr>
       <w:r>
         <w:t xml:space="preserve">For example, if we decided to use 3 classes or maybe 4 classes. We can use the personal class change as a way to express the regularity.</w:t>
-      </w:r>
-    </w:p>
-    <w:p>
-      <w:pPr>
-        <w:pStyle w:val="Compact"/>
-        <w:numPr>
-          <w:numId w:val="1011"/>
-          <w:ilvl w:val="2"/>
-        </w:numPr>
-      </w:pPr>
-      <w:r>
-        <w:t xml:space="preserve">In this case, if for four days survey, the subject stayed in the same class, he/she can be considered as a regular eater.</w:t>
-      </w:r>
-    </w:p>
-    <w:p>
-      <w:pPr>
-        <w:pStyle w:val="Compact"/>
-        <w:numPr>
-          <w:numId w:val="1011"/>
-          <w:ilvl w:val="2"/>
-        </w:numPr>
-      </w:pPr>
-      <w:r>
-        <w:t xml:space="preserve">For the others, if they change class for more than 1 day, he/she can be considered as a irregular eater.</w:t>
-      </w:r>
-    </w:p>
-    <w:p>
-      <w:pPr>
-        <w:pStyle w:val="Compact"/>
-        <w:numPr>
-          <w:numId w:val="1011"/>
-          <w:ilvl w:val="2"/>
-        </w:numPr>
-      </w:pPr>
-      <w:r>
-        <w:t xml:space="preserve">So in the sample we will separate the subjects into regular eaters or not (2 groups)</w:t>
-      </w:r>
-    </w:p>
-    <w:p>
-      <w:pPr>
-        <w:pStyle w:val="Compact"/>
-        <w:numPr>
-          <w:numId w:val="1010"/>
-          <w:ilvl w:val="1"/>
-        </w:numPr>
-      </w:pPr>
-      <w:r>
-        <w:t xml:space="preserve">Another way, probably we can try to define them with less strict rules:</w:t>
       </w:r>
     </w:p>
     <w:p>
@@ -708,7 +723,7 @@
         </w:numPr>
       </w:pPr>
       <w:r>
-        <w:t xml:space="preserve">For more than half (2 in 2, 2 in 3, or &gt;=2 in 4) survey days, if the subject managed to stay in the same class, then he/she can be defined as a regular eater.</w:t>
+        <w:t xml:space="preserve">In this case, if for four days survey, the subject stayed in the same class, he/she can be considered as a regular eater.</w:t>
       </w:r>
     </w:p>
     <w:p>
@@ -720,43 +735,165 @@
         </w:numPr>
       </w:pPr>
       <w:r>
-        <w:t xml:space="preserve">Otherwise, he/she is defined as irregular eaters.</w:t>
-      </w:r>
-    </w:p>
-    <w:p>
-      <w:pPr>
-        <w:pStyle w:val="Compact"/>
+        <w:t xml:space="preserve">For the others, if they change class for more than 1 day, he/she can be considered as a irregular eater.</w:t>
+      </w:r>
+    </w:p>
+    <w:p>
+      <w:pPr>
+        <w:pStyle w:val="Compact"/>
+        <w:numPr>
+          <w:numId w:val="1012"/>
+          <w:ilvl w:val="2"/>
+        </w:numPr>
+      </w:pPr>
+      <w:r>
+        <w:t xml:space="preserve">So in the sample we will separate the subjects into regular eaters or not (2 groups)</w:t>
+      </w:r>
+    </w:p>
+    <w:p>
+      <w:pPr>
+        <w:pStyle w:val="Compact"/>
+        <w:numPr>
+          <w:numId w:val="1011"/>
+          <w:ilvl w:val="1"/>
+        </w:numPr>
+      </w:pPr>
+      <w:r>
+        <w:t xml:space="preserve">Another way, probably we can try to define them with less strict rules:</w:t>
+      </w:r>
+    </w:p>
+    <w:p>
+      <w:pPr>
+        <w:pStyle w:val="Compact"/>
+        <w:numPr>
+          <w:numId w:val="1013"/>
+          <w:ilvl w:val="2"/>
+        </w:numPr>
+      </w:pPr>
+      <w:r>
+        <w:t xml:space="preserve">For more than half (2 in 2, 2 in 3, or &gt;=2 in 4) survey days, if the subject managed to stay in the same class, then he/she can be defined as a regular eater.</w:t>
+      </w:r>
+    </w:p>
+    <w:p>
+      <w:pPr>
+        <w:pStyle w:val="Compact"/>
+        <w:numPr>
+          <w:numId w:val="1013"/>
+          <w:ilvl w:val="2"/>
+        </w:numPr>
+      </w:pPr>
+      <w:r>
+        <w:t xml:space="preserve">Otherwise, he/she is defined as an irregular eater.</w:t>
+      </w:r>
+    </w:p>
+    <w:p>
+      <w:pPr>
+        <w:pStyle w:val="Compact"/>
+        <w:numPr>
+          <w:numId w:val="1011"/>
+          <w:ilvl w:val="1"/>
+        </w:numPr>
+      </w:pPr>
+      <w:r>
+        <w:t xml:space="preserve">The two approaches proposed here, one is more strict than the other is because there may be only small numbers of people actually stayed in the same class for all four survey days. Because with the number of latent classes increases, the probability of jumping from one class to the other will increase, in other words, the probability of staying in the same class for four days will become lower and lower.</w:t>
+      </w:r>
+    </w:p>
+    <w:p>
+      <w:pPr>
         <w:numPr>
           <w:numId w:val="1010"/>
+          <w:ilvl w:val="0"/>
+        </w:numPr>
+      </w:pPr>
+      <w:r>
+        <w:t xml:space="preserve">Comment SA: I like both approaches as it simply gives a dichotomized variable. It is true that a certain degree of change in clusters is expected between weekdays and weekends. Hence, it is difficult to assume that if a person shifts clusters between weekdays and weekends that they are irregular eaters. Moreover, defining how much change is a bad change is tricky, hence why I would have perhaps in the future used some form of a coefficient of variation to define variability or irregularity of eating, potentially based on the variable</w:t>
+      </w:r>
+      <w:r>
+        <w:t xml:space="preserve"> </w:t>
+      </w:r>
+      <w:r>
+        <w:t xml:space="preserve">‘</w:t>
+      </w:r>
+      <w:r>
+        <w:t xml:space="preserve">Best</w:t>
+      </w:r>
+      <w:r>
+        <w:t xml:space="preserve">’</w:t>
+      </w:r>
+      <w:r>
+        <w:t xml:space="preserve">.</w:t>
+      </w:r>
+    </w:p>
+    <w:p>
+      <w:pPr>
+        <w:pStyle w:val="Compact"/>
+        <w:numPr>
+          <w:numId w:val="1010"/>
+          <w:ilvl w:val="0"/>
+        </w:numPr>
+      </w:pPr>
+      <w:r>
+        <w:t xml:space="preserve">Survey weighting variables.</w:t>
+      </w:r>
+    </w:p>
+    <w:p>
+      <w:pPr>
+        <w:pStyle w:val="Compact"/>
+        <w:numPr>
+          <w:numId w:val="1014"/>
           <w:ilvl w:val="1"/>
         </w:numPr>
       </w:pPr>
       <w:r>
-        <w:t xml:space="preserve">The two approaches proposed here, one is more strict than the other is because there may be only small numbers of people actually stayed in the same class for all four survey days. Because with the number of latent classes increases, the probability of jumping from one class to the other will increase, in other words, the probability of staying in the same class for four days will become lower and lower.</w:t>
-      </w:r>
-    </w:p>
-    <w:p>
-      <w:pPr>
-        <w:pStyle w:val="Compact"/>
-        <w:numPr>
-          <w:numId w:val="1009"/>
-          <w:ilvl w:val="0"/>
-        </w:numPr>
-      </w:pPr>
-      <w:r>
-        <w:t xml:space="preserve">Survey weighting variables.</w:t>
-      </w:r>
-    </w:p>
-    <w:p>
-      <w:pPr>
-        <w:pStyle w:val="Compact"/>
-        <w:numPr>
-          <w:numId w:val="1013"/>
-          <w:ilvl w:val="1"/>
-        </w:numPr>
-      </w:pPr>
-      <w:r>
         <w:t xml:space="preserve">There are different weighting variables in the data set.</w:t>
+      </w:r>
+    </w:p>
+    <w:p>
+      <w:pPr>
+        <w:pStyle w:val="Compact"/>
+        <w:numPr>
+          <w:numId w:val="1015"/>
+          <w:ilvl w:val="2"/>
+        </w:numPr>
+      </w:pPr>
+      <w:r>
+        <w:t xml:space="preserve">Wti_CY1234 for dietary data</w:t>
+      </w:r>
+    </w:p>
+    <w:p>
+      <w:pPr>
+        <w:pStyle w:val="Compact"/>
+        <w:numPr>
+          <w:numId w:val="1015"/>
+          <w:ilvl w:val="2"/>
+        </w:numPr>
+      </w:pPr>
+      <w:r>
+        <w:t xml:space="preserve">Wtb_CY1234 if using blood data to calculate presence or absence of diabetes status</w:t>
+      </w:r>
+    </w:p>
+    <w:p>
+      <w:pPr>
+        <w:pStyle w:val="Compact"/>
+        <w:numPr>
+          <w:numId w:val="1015"/>
+          <w:ilvl w:val="2"/>
+        </w:numPr>
+      </w:pPr>
+      <w:r>
+        <w:t xml:space="preserve">wti_Y56</w:t>
+      </w:r>
+    </w:p>
+    <w:p>
+      <w:pPr>
+        <w:pStyle w:val="Compact"/>
+        <w:numPr>
+          <w:numId w:val="1015"/>
+          <w:ilvl w:val="2"/>
+        </w:numPr>
+      </w:pPr>
+      <w:r>
+        <w:t xml:space="preserve">wtb_Y56</w:t>
       </w:r>
     </w:p>
     <w:sectPr/>
@@ -867,7 +1004,7 @@
     </w:lvl>
   </w:abstractNum>
   <w:abstractNum w:abstractNumId="990">
-    <w:nsid w:val="e679c107"/>
+    <w:nsid w:val="d90b8066"/>
     <w:multiLevelType w:val="multilevel"/>
     <w:lvl w:ilvl="0">
       <w:numFmt w:val="bullet"/>
@@ -948,7 +1085,7 @@
     </w:lvl>
   </w:abstractNum>
   <w:abstractNum w:abstractNumId="991">
-    <w:nsid w:val="6379f52f"/>
+    <w:nsid w:val="a2b11112"/>
     <w:multiLevelType w:val="multilevel"/>
     <w:lvl w:ilvl="0">
       <w:numFmt w:val="bullet"/>
@@ -1071,6 +1208,12 @@
     <w:abstractNumId w:val="991"/>
   </w:num>
   <w:num w:numId="1013">
+    <w:abstractNumId w:val="991"/>
+  </w:num>
+  <w:num w:numId="1014">
+    <w:abstractNumId w:val="991"/>
+  </w:num>
+  <w:num w:numId="1015">
     <w:abstractNumId w:val="991"/>
   </w:num>
 </w:numbering>

</xml_diff>

<commit_message>
memo of meeting 10252018 added
</commit_message>
<xml_diff>
--- a/Memo_of_meeting.docx
+++ b/Memo_of_meeting.docx
@@ -894,6 +894,389 @@
       </w:pPr>
       <w:r>
         <w:t xml:space="preserve">wtb_Y56</w:t>
+      </w:r>
+    </w:p>
+    <w:p>
+      <w:r>
+        <w:pict>
+          <v:rect style="width:0;height:1.5pt" o:hralign="center" o:hrstd="t" o:hr="t"/>
+        </w:pict>
+      </w:r>
+    </w:p>
+    <w:p>
+      <w:pPr>
+        <w:pStyle w:val="FirstParagraph"/>
+      </w:pPr>
+      <w:r>
+        <w:rPr>
+          <w:b/>
+        </w:rPr>
+        <w:t xml:space="preserve">Date and time:</w:t>
+      </w:r>
+      <w:r>
+        <w:t xml:space="preserve"> </w:t>
+      </w:r>
+      <w:r>
+        <w:t xml:space="preserve">2018-10-25 9:00 - 11:00 (London Time) / 17:00 - 19:00 Tokyo Time</w:t>
+      </w:r>
+    </w:p>
+    <w:p>
+      <w:pPr>
+        <w:pStyle w:val="BodyText"/>
+      </w:pPr>
+      <w:r>
+        <w:rPr>
+          <w:b/>
+        </w:rPr>
+        <w:t xml:space="preserve">Attendees:</w:t>
+      </w:r>
+      <w:r>
+        <w:t xml:space="preserve"> </w:t>
+      </w:r>
+      <w:r>
+        <w:t xml:space="preserve">Professor Luigi Palla, Chaochen Wang</w:t>
+      </w:r>
+    </w:p>
+    <w:p>
+      <w:pPr>
+        <w:pStyle w:val="BodyText"/>
+      </w:pPr>
+      <w:r>
+        <w:rPr>
+          <w:b/>
+        </w:rPr>
+        <w:t xml:space="preserve">Notekeeper:</w:t>
+      </w:r>
+      <w:r>
+        <w:t xml:space="preserve"> </w:t>
+      </w:r>
+      <w:r>
+        <w:t xml:space="preserve">Chaochen Wang</w:t>
+      </w:r>
+    </w:p>
+    <w:p>
+      <w:pPr>
+        <w:pStyle w:val="BodyText"/>
+      </w:pPr>
+      <w:r>
+        <w:rPr>
+          <w:b/>
+        </w:rPr>
+        <w:t xml:space="preserve">Main Topic:</w:t>
+      </w:r>
+      <w:r>
+        <w:t xml:space="preserve"> </w:t>
+      </w:r>
+      <w:r>
+        <w:t xml:space="preserve">Mainly about the content to include/exclude in the paper</w:t>
+      </w:r>
+    </w:p>
+    <w:p>
+      <w:pPr>
+        <w:pStyle w:val="Compact"/>
+        <w:numPr>
+          <w:numId w:val="1016"/>
+          <w:ilvl w:val="0"/>
+        </w:numPr>
+      </w:pPr>
+      <w:r>
+        <w:t xml:space="preserve">We talked about the grants and conferences:</w:t>
+      </w:r>
+    </w:p>
+    <w:p>
+      <w:pPr>
+        <w:pStyle w:val="Compact"/>
+        <w:numPr>
+          <w:numId w:val="1017"/>
+          <w:ilvl w:val="1"/>
+        </w:numPr>
+      </w:pPr>
+      <w:r>
+        <w:t xml:space="preserve">Conference:</w:t>
+      </w:r>
+      <w:r>
+        <w:t xml:space="preserve"> </w:t>
+      </w:r>
+      <w:hyperlink r:id="rId22">
+        <w:r>
+          <w:rPr>
+            <w:rStyle w:val="Hyperlink"/>
+          </w:rPr>
+          <w:t xml:space="preserve">Winter Conference 2018 for nutrition</w:t>
+        </w:r>
+      </w:hyperlink>
+      <w:r>
+        <w:t xml:space="preserve"> </w:t>
+      </w:r>
+      <w:r>
+        <w:t xml:space="preserve">- No response yet</w:t>
+      </w:r>
+      <w:r>
+        <w:t xml:space="preserve"> </w:t>
+      </w:r>
+      <w:r>
+        <w:rPr>
+          <w:b/>
+        </w:rPr>
+        <w:t xml:space="preserve">(But Chao may not be able to physically attend the meeting in London)</w:t>
+      </w:r>
+      <w:r>
+        <w:t xml:space="preserve">.</w:t>
+      </w:r>
+    </w:p>
+    <w:p>
+      <w:pPr>
+        <w:pStyle w:val="Compact"/>
+        <w:numPr>
+          <w:numId w:val="1017"/>
+          <w:ilvl w:val="1"/>
+        </w:numPr>
+      </w:pPr>
+      <w:r>
+        <w:t xml:space="preserve">Conference:</w:t>
+      </w:r>
+      <w:r>
+        <w:t xml:space="preserve"> </w:t>
+      </w:r>
+      <w:hyperlink r:id="rId23">
+        <w:r>
+          <w:rPr>
+            <w:rStyle w:val="Hyperlink"/>
+          </w:rPr>
+          <w:t xml:space="preserve">CHRONONUTRITION: FROM EPIDEMIOLOGY TO MOLECULAR MECHANISM SYMPOSIUM - LONDON</w:t>
+        </w:r>
+      </w:hyperlink>
+      <w:r>
+        <w:t xml:space="preserve"> </w:t>
+      </w:r>
+      <w:r>
+        <w:t xml:space="preserve">- No response yet.</w:t>
+      </w:r>
+    </w:p>
+    <w:p>
+      <w:pPr>
+        <w:pStyle w:val="Compact"/>
+        <w:numPr>
+          <w:numId w:val="1017"/>
+          <w:ilvl w:val="1"/>
+        </w:numPr>
+      </w:pPr>
+      <w:r>
+        <w:t xml:space="preserve">Probably both will need to prepare posters.</w:t>
+      </w:r>
+    </w:p>
+    <w:p>
+      <w:pPr>
+        <w:pStyle w:val="Compact"/>
+        <w:numPr>
+          <w:numId w:val="1017"/>
+          <w:ilvl w:val="1"/>
+        </w:numPr>
+      </w:pPr>
+      <w:r>
+        <w:t xml:space="preserve">Grants: Chao applied the JSPS-kakenhi (Japanese Government Grant), the result will be known after the New Year (probably around the end of March);</w:t>
+      </w:r>
+    </w:p>
+    <w:p>
+      <w:pPr>
+        <w:pStyle w:val="Compact"/>
+        <w:numPr>
+          <w:numId w:val="1017"/>
+          <w:ilvl w:val="1"/>
+        </w:numPr>
+      </w:pPr>
+      <w:r>
+        <w:t xml:space="preserve">Grants: Suzana applied the Daiwa grant, the result will probably be released before December.</w:t>
+      </w:r>
+    </w:p>
+    <w:p>
+      <w:pPr>
+        <w:pStyle w:val="Compact"/>
+        <w:numPr>
+          <w:numId w:val="1016"/>
+          <w:ilvl w:val="0"/>
+        </w:numPr>
+      </w:pPr>
+      <w:r>
+        <w:t xml:space="preserve">We talked where to submit the paper first - to the American Journal of Clinical Nutrition</w:t>
+      </w:r>
+    </w:p>
+    <w:p>
+      <w:pPr>
+        <w:pStyle w:val="Compact"/>
+        <w:numPr>
+          <w:numId w:val="1018"/>
+          <w:ilvl w:val="1"/>
+        </w:numPr>
+      </w:pPr>
+      <w:r>
+        <w:t xml:space="preserve">Chao will need to confirm about the requirements for authors.</w:t>
+      </w:r>
+    </w:p>
+    <w:p>
+      <w:pPr>
+        <w:pStyle w:val="Compact"/>
+        <w:numPr>
+          <w:numId w:val="1018"/>
+          <w:ilvl w:val="1"/>
+        </w:numPr>
+      </w:pPr>
+      <w:r>
+        <w:t xml:space="preserve">Tables decisions:</w:t>
+      </w:r>
+    </w:p>
+    <w:p>
+      <w:pPr>
+        <w:pStyle w:val="Compact"/>
+        <w:numPr>
+          <w:numId w:val="1019"/>
+          <w:ilvl w:val="2"/>
+        </w:numPr>
+      </w:pPr>
+      <w:r>
+        <w:t xml:space="preserve">Table 3.1 (model fitting criteria) - go to supplementary</w:t>
+      </w:r>
+    </w:p>
+    <w:p>
+      <w:pPr>
+        <w:pStyle w:val="Compact"/>
+        <w:numPr>
+          <w:numId w:val="1019"/>
+          <w:ilvl w:val="2"/>
+        </w:numPr>
+      </w:pPr>
+      <w:r>
+        <w:t xml:space="preserve">Table 3.2 (day level model solution) - removed and use figure 3.1 instead.</w:t>
+      </w:r>
+    </w:p>
+    <w:p>
+      <w:pPr>
+        <w:pStyle w:val="Compact"/>
+        <w:numPr>
+          <w:numId w:val="1019"/>
+          <w:ilvl w:val="2"/>
+        </w:numPr>
+      </w:pPr>
+      <w:r>
+        <w:t xml:space="preserve">Table 3.3 (characteristics of day level classes) - go to supplementary</w:t>
+      </w:r>
+    </w:p>
+    <w:p>
+      <w:pPr>
+        <w:pStyle w:val="Compact"/>
+        <w:numPr>
+          <w:numId w:val="1019"/>
+          <w:ilvl w:val="2"/>
+        </w:numPr>
+      </w:pPr>
+      <w:r>
+        <w:t xml:space="preserve">Table 3.4 (individual level Carb eating composition by time slots) - stay in the main text</w:t>
+      </w:r>
+    </w:p>
+    <w:p>
+      <w:pPr>
+        <w:pStyle w:val="Compact"/>
+        <w:numPr>
+          <w:numId w:val="1019"/>
+          <w:ilvl w:val="2"/>
+        </w:numPr>
+      </w:pPr>
+      <w:r>
+        <w:t xml:space="preserve">Table 3.5-3.6 (social-demographic/biomedical measurement characteristics of individual level classes) - combined and stay in the main text</w:t>
+      </w:r>
+    </w:p>
+    <w:p>
+      <w:pPr>
+        <w:pStyle w:val="Compact"/>
+        <w:numPr>
+          <w:numId w:val="1019"/>
+          <w:ilvl w:val="2"/>
+        </w:numPr>
+      </w:pPr>
+      <w:r>
+        <w:t xml:space="preserve">Table 3.7-3.8 (individual level latent classes’ associations with hypertension) - deleted</w:t>
+      </w:r>
+    </w:p>
+    <w:p>
+      <w:pPr>
+        <w:pStyle w:val="Compact"/>
+        <w:numPr>
+          <w:numId w:val="1019"/>
+          <w:ilvl w:val="2"/>
+        </w:numPr>
+      </w:pPr>
+      <w:r>
+        <w:t xml:space="preserve">Table 3.9-3.11 (individual level latent classes’ associations with BMI/WC) - if we decide to include the associations with outcome, probably obesity is prefered to be included. Whether to stop at table 3.6 will need to be discussed again.</w:t>
+      </w:r>
+    </w:p>
+    <w:p>
+      <w:pPr>
+        <w:pStyle w:val="Compact"/>
+        <w:numPr>
+          <w:numId w:val="1018"/>
+          <w:ilvl w:val="1"/>
+        </w:numPr>
+      </w:pPr>
+      <w:r>
+        <w:t xml:space="preserve">Figures decisions:</w:t>
+      </w:r>
+    </w:p>
+    <w:p>
+      <w:pPr>
+        <w:pStyle w:val="Compact"/>
+        <w:numPr>
+          <w:numId w:val="1020"/>
+          <w:ilvl w:val="2"/>
+        </w:numPr>
+      </w:pPr>
+      <w:r>
+        <w:t xml:space="preserve">Figure 3.1 (day level model solution): keep in the main text</w:t>
+      </w:r>
+    </w:p>
+    <w:p>
+      <w:pPr>
+        <w:pStyle w:val="Compact"/>
+        <w:numPr>
+          <w:numId w:val="1020"/>
+          <w:ilvl w:val="2"/>
+        </w:numPr>
+      </w:pPr>
+      <w:r>
+        <w:t xml:space="preserve">Figure 3.2-3.3 (individual level solution): we keep them in the supplementary files, but description of the chosen model (figure 3.3) is needed in the main text in words.</w:t>
+      </w:r>
+    </w:p>
+    <w:p>
+      <w:pPr>
+        <w:pStyle w:val="Compact"/>
+        <w:numPr>
+          <w:numId w:val="1020"/>
+          <w:ilvl w:val="2"/>
+        </w:numPr>
+      </w:pPr>
+      <w:r>
+        <w:t xml:space="preserve">Figure 3.4 (composition of consumption in individual solutions): stay in the main text. However, the one submitted in the abstract to the nutrition winter conference is prefered (i.e. the horizontal, black and white one).</w:t>
+      </w:r>
+    </w:p>
+    <w:p>
+      <w:pPr>
+        <w:numPr>
+          <w:numId w:val="1016"/>
+          <w:ilvl w:val="0"/>
+        </w:numPr>
+      </w:pPr>
+      <w:r>
+        <w:t xml:space="preserve">The last thing Chao and Luigi discussed was about run models (MLCA) stratified by gender. Especially if we decide to have the results with the health outcomes (BMI, WC) in the paper, we might consider to have individual solutions in men and women. However, we anticipate there is potentially little difference from what we already have in the individual level solution since in Table 3.5 we have seen that the gender distribution in each class is almost the same (50% to 50%). But in case the reviewers might ask about different classes solutions in men and in women, we might need to have a look at the results done stratified by this variable. Chao will do the analyses and keep all of us updated about the details of this additional analyses in the coming weeks.</w:t>
+      </w:r>
+    </w:p>
+    <w:p>
+      <w:pPr>
+        <w:numPr>
+          <w:numId w:val="1016"/>
+          <w:ilvl w:val="0"/>
+        </w:numPr>
+      </w:pPr>
+      <w:r>
+        <w:t xml:space="preserve">In the meantime, we plan to start preparing the manuscript and a draft that will be suitable to be submitted to AJCN by the end of December (Let’s aim at submitting before attending the winter conference, I (Chao) am afraid that during the New Year’s vacation, serious delay of the decision by the Journal may happen.)</w:t>
       </w:r>
     </w:p>
     <w:sectPr/>
@@ -1004,7 +1387,7 @@
     </w:lvl>
   </w:abstractNum>
   <w:abstractNum w:abstractNumId="990">
-    <w:nsid w:val="d90b8066"/>
+    <w:nsid w:val="b984190d"/>
     <w:multiLevelType w:val="multilevel"/>
     <w:lvl w:ilvl="0">
       <w:numFmt w:val="bullet"/>
@@ -1085,7 +1468,7 @@
     </w:lvl>
   </w:abstractNum>
   <w:abstractNum w:abstractNumId="991">
-    <w:nsid w:val="a2b11112"/>
+    <w:nsid w:val="222b21a4"/>
     <w:multiLevelType w:val="multilevel"/>
     <w:lvl w:ilvl="0">
       <w:numFmt w:val="bullet"/>
@@ -1156,6 +1539,94 @@
     <w:lvl w:ilvl="6">
       <w:numFmt w:val="bullet"/>
       <w:lvlText w:val="•"/>
+      <w:lvlJc w:val="left"/>
+      <w:pPr>
+        <w:tabs>
+          <w:tab w:val="num" w:pos="4320"/>
+        </w:tabs>
+        <w:ind w:left="4800" w:hanging="480"/>
+      </w:pPr>
+    </w:lvl>
+  </w:abstractNum>
+  <w:abstractNum w:abstractNumId="99411">
+    <w:nsid w:val="7c737133"/>
+    <w:multiLevelType w:val="multilevel"/>
+    <w:lvl w:ilvl="0">
+      <w:start w:val="1"/>
+      <w:numFmt w:val="decimal"/>
+      <w:lvlText w:val="%1."/>
+      <w:lvlJc w:val="left"/>
+      <w:pPr>
+        <w:tabs>
+          <w:tab w:val="num" w:pos="0"/>
+        </w:tabs>
+        <w:ind w:left="480" w:hanging="480"/>
+      </w:pPr>
+    </w:lvl>
+    <w:lvl w:ilvl="1">
+      <w:start w:val="1"/>
+      <w:numFmt w:val="decimal"/>
+      <w:lvlText w:val="%2."/>
+      <w:lvlJc w:val="left"/>
+      <w:pPr>
+        <w:tabs>
+          <w:tab w:val="num" w:pos="720"/>
+        </w:tabs>
+        <w:ind w:left="1200" w:hanging="480"/>
+      </w:pPr>
+    </w:lvl>
+    <w:lvl w:ilvl="2">
+      <w:start w:val="1"/>
+      <w:numFmt w:val="decimal"/>
+      <w:lvlText w:val="%3."/>
+      <w:lvlJc w:val="left"/>
+      <w:pPr>
+        <w:tabs>
+          <w:tab w:val="num" w:pos="1440"/>
+        </w:tabs>
+        <w:ind w:left="1920" w:hanging="480"/>
+      </w:pPr>
+    </w:lvl>
+    <w:lvl w:ilvl="3">
+      <w:start w:val="1"/>
+      <w:numFmt w:val="decimal"/>
+      <w:lvlText w:val="%4."/>
+      <w:lvlJc w:val="left"/>
+      <w:pPr>
+        <w:tabs>
+          <w:tab w:val="num" w:pos="2160"/>
+        </w:tabs>
+        <w:ind w:left="2640" w:hanging="480"/>
+      </w:pPr>
+    </w:lvl>
+    <w:lvl w:ilvl="4">
+      <w:start w:val="1"/>
+      <w:numFmt w:val="decimal"/>
+      <w:lvlText w:val="%5."/>
+      <w:lvlJc w:val="left"/>
+      <w:pPr>
+        <w:tabs>
+          <w:tab w:val="num" w:pos="2880"/>
+        </w:tabs>
+        <w:ind w:left="3360" w:hanging="480"/>
+      </w:pPr>
+    </w:lvl>
+    <w:lvl w:ilvl="5">
+      <w:start w:val="1"/>
+      <w:numFmt w:val="decimal"/>
+      <w:lvlText w:val="%6."/>
+      <w:lvlJc w:val="left"/>
+      <w:pPr>
+        <w:tabs>
+          <w:tab w:val="num" w:pos="3600"/>
+        </w:tabs>
+        <w:ind w:left="4080" w:hanging="480"/>
+      </w:pPr>
+    </w:lvl>
+    <w:lvl w:ilvl="6">
+      <w:start w:val="1"/>
+      <w:numFmt w:val="decimal"/>
+      <w:lvlText w:val="%7."/>
       <w:lvlJc w:val="left"/>
       <w:pPr>
         <w:tabs>
@@ -1215,6 +1686,126 @@
   </w:num>
   <w:num w:numId="1015">
     <w:abstractNumId w:val="991"/>
+  </w:num>
+  <w:num w:numId="1016">
+    <w:abstractNumId w:val="99411"/>
+    <w:lvlOverride w:ilvl="0">
+      <w:startOverride w:val="1"/>
+    </w:lvlOverride>
+    <w:lvlOverride w:ilvl="1">
+      <w:startOverride w:val="1"/>
+    </w:lvlOverride>
+    <w:lvlOverride w:ilvl="2">
+      <w:startOverride w:val="1"/>
+    </w:lvlOverride>
+    <w:lvlOverride w:ilvl="3">
+      <w:startOverride w:val="1"/>
+    </w:lvlOverride>
+    <w:lvlOverride w:ilvl="4">
+      <w:startOverride w:val="1"/>
+    </w:lvlOverride>
+    <w:lvlOverride w:ilvl="5">
+      <w:startOverride w:val="1"/>
+    </w:lvlOverride>
+    <w:lvlOverride w:ilvl="6">
+      <w:startOverride w:val="1"/>
+    </w:lvlOverride>
+  </w:num>
+  <w:num w:numId="1017">
+    <w:abstractNumId w:val="99411"/>
+    <w:lvlOverride w:ilvl="0">
+      <w:startOverride w:val="1"/>
+    </w:lvlOverride>
+    <w:lvlOverride w:ilvl="1">
+      <w:startOverride w:val="1"/>
+    </w:lvlOverride>
+    <w:lvlOverride w:ilvl="2">
+      <w:startOverride w:val="1"/>
+    </w:lvlOverride>
+    <w:lvlOverride w:ilvl="3">
+      <w:startOverride w:val="1"/>
+    </w:lvlOverride>
+    <w:lvlOverride w:ilvl="4">
+      <w:startOverride w:val="1"/>
+    </w:lvlOverride>
+    <w:lvlOverride w:ilvl="5">
+      <w:startOverride w:val="1"/>
+    </w:lvlOverride>
+    <w:lvlOverride w:ilvl="6">
+      <w:startOverride w:val="1"/>
+    </w:lvlOverride>
+  </w:num>
+  <w:num w:numId="1018">
+    <w:abstractNumId w:val="99411"/>
+    <w:lvlOverride w:ilvl="0">
+      <w:startOverride w:val="1"/>
+    </w:lvlOverride>
+    <w:lvlOverride w:ilvl="1">
+      <w:startOverride w:val="1"/>
+    </w:lvlOverride>
+    <w:lvlOverride w:ilvl="2">
+      <w:startOverride w:val="1"/>
+    </w:lvlOverride>
+    <w:lvlOverride w:ilvl="3">
+      <w:startOverride w:val="1"/>
+    </w:lvlOverride>
+    <w:lvlOverride w:ilvl="4">
+      <w:startOverride w:val="1"/>
+    </w:lvlOverride>
+    <w:lvlOverride w:ilvl="5">
+      <w:startOverride w:val="1"/>
+    </w:lvlOverride>
+    <w:lvlOverride w:ilvl="6">
+      <w:startOverride w:val="1"/>
+    </w:lvlOverride>
+  </w:num>
+  <w:num w:numId="1019">
+    <w:abstractNumId w:val="99411"/>
+    <w:lvlOverride w:ilvl="0">
+      <w:startOverride w:val="1"/>
+    </w:lvlOverride>
+    <w:lvlOverride w:ilvl="1">
+      <w:startOverride w:val="1"/>
+    </w:lvlOverride>
+    <w:lvlOverride w:ilvl="2">
+      <w:startOverride w:val="1"/>
+    </w:lvlOverride>
+    <w:lvlOverride w:ilvl="3">
+      <w:startOverride w:val="1"/>
+    </w:lvlOverride>
+    <w:lvlOverride w:ilvl="4">
+      <w:startOverride w:val="1"/>
+    </w:lvlOverride>
+    <w:lvlOverride w:ilvl="5">
+      <w:startOverride w:val="1"/>
+    </w:lvlOverride>
+    <w:lvlOverride w:ilvl="6">
+      <w:startOverride w:val="1"/>
+    </w:lvlOverride>
+  </w:num>
+  <w:num w:numId="1020">
+    <w:abstractNumId w:val="99411"/>
+    <w:lvlOverride w:ilvl="0">
+      <w:startOverride w:val="1"/>
+    </w:lvlOverride>
+    <w:lvlOverride w:ilvl="1">
+      <w:startOverride w:val="1"/>
+    </w:lvlOverride>
+    <w:lvlOverride w:ilvl="2">
+      <w:startOverride w:val="1"/>
+    </w:lvlOverride>
+    <w:lvlOverride w:ilvl="3">
+      <w:startOverride w:val="1"/>
+    </w:lvlOverride>
+    <w:lvlOverride w:ilvl="4">
+      <w:startOverride w:val="1"/>
+    </w:lvlOverride>
+    <w:lvlOverride w:ilvl="5">
+      <w:startOverride w:val="1"/>
+    </w:lvlOverride>
+    <w:lvlOverride w:ilvl="6">
+      <w:startOverride w:val="1"/>
+    </w:lvlOverride>
   </w:num>
 </w:numbering>
 </file>

</xml_diff>